<commit_message>
update Word chapter 4
</commit_message>
<xml_diff>
--- a/B2B.PresentationLayer/Documents/Tri_chapter4.docx
+++ b/B2B.PresentationLayer/Documents/Tri_chapter4.docx
@@ -177,10 +177,12 @@
         <w:t xml:space="preserve"> </w:t>
       </w:r>
       <w:proofErr w:type="spellStart"/>
+      <w:proofErr w:type="gramStart"/>
       <w:r>
         <w:t>theo</w:t>
       </w:r>
       <w:proofErr w:type="spellEnd"/>
+      <w:proofErr w:type="gramEnd"/>
       <w:r>
         <w:t xml:space="preserve"> </w:t>
       </w:r>
@@ -246,18 +248,13 @@
       </w:r>
       <w:proofErr w:type="spellEnd"/>
       <w:r>
-        <w:t>, barcode</w:t>
-      </w:r>
-      <w:proofErr w:type="gramStart"/>
-      <w:r>
-        <w:t xml:space="preserve">,  </w:t>
+        <w:t xml:space="preserve">, barcode, </w:t>
       </w:r>
       <w:proofErr w:type="spellStart"/>
       <w:r>
         <w:t>đơn</w:t>
       </w:r>
       <w:proofErr w:type="spellEnd"/>
-      <w:proofErr w:type="gramEnd"/>
       <w:r>
         <w:t xml:space="preserve"> </w:t>
       </w:r>
@@ -664,6 +661,120 @@
       <w:proofErr w:type="spellStart"/>
       <w:r>
         <w:t>hình</w:t>
+      </w:r>
+      <w:proofErr w:type="spellEnd"/>
+      <w:r>
+        <w:t>.</w:t>
+      </w:r>
+    </w:p>
+    <w:p>
+      <w:pPr>
+        <w:pStyle w:val="ListParagraph"/>
+        <w:numPr>
+          <w:ilvl w:val="0"/>
+          <w:numId w:val="5"/>
+        </w:numPr>
+        <w:jc w:val="both"/>
+      </w:pPr>
+      <w:proofErr w:type="spellStart"/>
+      <w:r>
+        <w:t>Khách</w:t>
+      </w:r>
+      <w:proofErr w:type="spellEnd"/>
+      <w:r>
+        <w:t xml:space="preserve"> </w:t>
+      </w:r>
+      <w:proofErr w:type="spellStart"/>
+      <w:r>
+        <w:t>hàng</w:t>
+      </w:r>
+      <w:proofErr w:type="spellEnd"/>
+      <w:r>
+        <w:t xml:space="preserve"> </w:t>
+      </w:r>
+      <w:proofErr w:type="spellStart"/>
+      <w:r>
+        <w:t>có</w:t>
+      </w:r>
+      <w:proofErr w:type="spellEnd"/>
+      <w:r>
+        <w:t xml:space="preserve"> </w:t>
+      </w:r>
+      <w:proofErr w:type="spellStart"/>
+      <w:r>
+        <w:t>thể</w:t>
+      </w:r>
+      <w:proofErr w:type="spellEnd"/>
+      <w:r>
+        <w:t xml:space="preserve"> </w:t>
+      </w:r>
+      <w:proofErr w:type="spellStart"/>
+      <w:r>
+        <w:t>yêu</w:t>
+      </w:r>
+      <w:proofErr w:type="spellEnd"/>
+      <w:r>
+        <w:t xml:space="preserve"> </w:t>
+      </w:r>
+      <w:proofErr w:type="spellStart"/>
+      <w:r>
+        <w:t>cầu</w:t>
+      </w:r>
+      <w:proofErr w:type="spellEnd"/>
+      <w:r>
+        <w:t xml:space="preserve"> </w:t>
+      </w:r>
+      <w:proofErr w:type="spellStart"/>
+      <w:r>
+        <w:t>xuất</w:t>
+      </w:r>
+      <w:proofErr w:type="spellEnd"/>
+      <w:r>
+        <w:t xml:space="preserve"> </w:t>
+      </w:r>
+      <w:proofErr w:type="spellStart"/>
+      <w:r>
+        <w:t>báo</w:t>
+      </w:r>
+      <w:proofErr w:type="spellEnd"/>
+      <w:r>
+        <w:t xml:space="preserve"> </w:t>
+      </w:r>
+      <w:proofErr w:type="spellStart"/>
+      <w:r>
+        <w:t>giá</w:t>
+      </w:r>
+      <w:proofErr w:type="spellEnd"/>
+      <w:r>
+        <w:t xml:space="preserve"> </w:t>
+      </w:r>
+      <w:proofErr w:type="spellStart"/>
+      <w:r>
+        <w:t>của</w:t>
+      </w:r>
+      <w:proofErr w:type="spellEnd"/>
+      <w:r>
+        <w:t xml:space="preserve"> </w:t>
+      </w:r>
+      <w:proofErr w:type="spellStart"/>
+      <w:r>
+        <w:t>các</w:t>
+      </w:r>
+      <w:proofErr w:type="spellEnd"/>
+      <w:r>
+        <w:t xml:space="preserve"> </w:t>
+      </w:r>
+      <w:proofErr w:type="spellStart"/>
+      <w:r>
+        <w:t>mặt</w:t>
+      </w:r>
+      <w:proofErr w:type="spellEnd"/>
+      <w:r>
+        <w:t xml:space="preserve"> </w:t>
+      </w:r>
+      <w:proofErr w:type="spellStart"/>
+      <w:r>
+        <w:t>hàng</w:t>
       </w:r>
       <w:proofErr w:type="spellEnd"/>
       <w:r>
@@ -927,8 +1038,6 @@
       <w:r>
         <w:t xml:space="preserve"> win module</w:t>
       </w:r>
-      <w:bookmarkStart w:id="4" w:name="_GoBack"/>
-      <w:bookmarkEnd w:id="4"/>
       <w:r>
         <w:t>:</w:t>
       </w:r>
@@ -1103,10 +1212,7 @@
       </w:r>
       <w:proofErr w:type="spellEnd"/>
       <w:r>
-        <w:t xml:space="preserve"> </w:t>
-      </w:r>
-      <w:r>
-        <w:t>web:</w:t>
+        <w:t xml:space="preserve"> web:</w:t>
       </w:r>
       <w:r>
         <w:rPr>
@@ -1189,11 +1295,31 @@
     </w:p>
     <w:p>
       <w:pPr>
-        <w:pStyle w:val="Heading4"/>
-      </w:pPr>
-      <w:proofErr w:type="spellStart"/>
-      <w:r>
-        <w:t>Quy</w:t>
+        <w:pStyle w:val="ListParagraph"/>
+        <w:numPr>
+          <w:ilvl w:val="0"/>
+          <w:numId w:val="5"/>
+        </w:numPr>
+      </w:pPr>
+      <w:proofErr w:type="spellStart"/>
+      <w:r>
+        <w:t>Mô</w:t>
+      </w:r>
+      <w:proofErr w:type="spellEnd"/>
+      <w:r>
+        <w:t xml:space="preserve"> </w:t>
+      </w:r>
+      <w:proofErr w:type="spellStart"/>
+      <w:r>
+        <w:t>tả</w:t>
+      </w:r>
+      <w:proofErr w:type="spellEnd"/>
+      <w:r>
+        <w:t xml:space="preserve"> </w:t>
+      </w:r>
+      <w:proofErr w:type="spellStart"/>
+      <w:r>
+        <w:t>quy</w:t>
       </w:r>
       <w:proofErr w:type="spellEnd"/>
       <w:r>
@@ -1205,21 +1331,8 @@
       </w:r>
       <w:proofErr w:type="spellEnd"/>
       <w:r>
-        <w:t xml:space="preserve"> </w:t>
-      </w:r>
-      <w:proofErr w:type="spellStart"/>
-      <w:r>
-        <w:t>bán</w:t>
-      </w:r>
-      <w:proofErr w:type="spellEnd"/>
-      <w:r>
-        <w:t xml:space="preserve"> </w:t>
-      </w:r>
-      <w:proofErr w:type="spellStart"/>
-      <w:r>
-        <w:t>hàng</w:t>
-      </w:r>
-      <w:proofErr w:type="spellEnd"/>
+        <w:t xml:space="preserve">: </w:t>
+      </w:r>
     </w:p>
     <w:p>
       <w:pPr>
@@ -1227,6 +1340,861 @@
       </w:pPr>
       <w:proofErr w:type="spellStart"/>
       <w:r>
+        <w:t>Quy</w:t>
+      </w:r>
+      <w:proofErr w:type="spellEnd"/>
+      <w:r>
+        <w:t xml:space="preserve"> </w:t>
+      </w:r>
+      <w:proofErr w:type="spellStart"/>
+      <w:r>
+        <w:t>trình</w:t>
+      </w:r>
+      <w:proofErr w:type="spellEnd"/>
+      <w:r>
+        <w:t xml:space="preserve"> </w:t>
+      </w:r>
+      <w:proofErr w:type="spellStart"/>
+      <w:r>
+        <w:t>bán</w:t>
+      </w:r>
+      <w:proofErr w:type="spellEnd"/>
+      <w:r>
+        <w:t xml:space="preserve"> </w:t>
+      </w:r>
+      <w:proofErr w:type="spellStart"/>
+      <w:r>
+        <w:t>hàng</w:t>
+      </w:r>
+      <w:proofErr w:type="spellEnd"/>
+    </w:p>
+    <w:p>
+      <w:pPr>
+        <w:pStyle w:val="ListParagraph"/>
+        <w:numPr>
+          <w:ilvl w:val="0"/>
+          <w:numId w:val="5"/>
+        </w:numPr>
+      </w:pPr>
+      <w:proofErr w:type="spellStart"/>
+      <w:r>
+        <w:t>Mô</w:t>
+      </w:r>
+      <w:proofErr w:type="spellEnd"/>
+      <w:r>
+        <w:t xml:space="preserve"> </w:t>
+      </w:r>
+      <w:proofErr w:type="spellStart"/>
+      <w:r>
+        <w:t>tả</w:t>
+      </w:r>
+      <w:proofErr w:type="spellEnd"/>
+      <w:r>
+        <w:t xml:space="preserve"> </w:t>
+      </w:r>
+      <w:proofErr w:type="spellStart"/>
+      <w:r>
+        <w:t>quy</w:t>
+      </w:r>
+      <w:proofErr w:type="spellEnd"/>
+      <w:r>
+        <w:t xml:space="preserve"> </w:t>
+      </w:r>
+      <w:proofErr w:type="spellStart"/>
+      <w:r>
+        <w:t>trình</w:t>
+      </w:r>
+      <w:proofErr w:type="spellEnd"/>
+      <w:r>
+        <w:t xml:space="preserve">:  </w:t>
+      </w:r>
+    </w:p>
+    <w:p>
+      <w:pPr>
+        <w:pStyle w:val="ListParagraph"/>
+        <w:numPr>
+          <w:ilvl w:val="1"/>
+          <w:numId w:val="5"/>
+        </w:numPr>
+      </w:pPr>
+      <w:proofErr w:type="spellStart"/>
+      <w:r>
+        <w:t>Khách</w:t>
+      </w:r>
+      <w:proofErr w:type="spellEnd"/>
+      <w:r>
+        <w:t xml:space="preserve"> </w:t>
+      </w:r>
+      <w:proofErr w:type="spellStart"/>
+      <w:r>
+        <w:t>hàng</w:t>
+      </w:r>
+      <w:proofErr w:type="spellEnd"/>
+      <w:r>
+        <w:t xml:space="preserve"> </w:t>
+      </w:r>
+      <w:proofErr w:type="spellStart"/>
+      <w:r>
+        <w:t>có</w:t>
+      </w:r>
+      <w:proofErr w:type="spellEnd"/>
+      <w:r>
+        <w:t xml:space="preserve"> </w:t>
+      </w:r>
+      <w:proofErr w:type="spellStart"/>
+      <w:r>
+        <w:t>thể</w:t>
+      </w:r>
+      <w:proofErr w:type="spellEnd"/>
+      <w:r>
+        <w:t xml:space="preserve"> </w:t>
+      </w:r>
+      <w:proofErr w:type="spellStart"/>
+      <w:r>
+        <w:t>đặt</w:t>
+      </w:r>
+      <w:proofErr w:type="spellEnd"/>
+      <w:r>
+        <w:t xml:space="preserve"> </w:t>
+      </w:r>
+      <w:proofErr w:type="spellStart"/>
+      <w:r>
+        <w:t>hàng</w:t>
+      </w:r>
+      <w:proofErr w:type="spellEnd"/>
+      <w:r>
+        <w:t xml:space="preserve"> </w:t>
+      </w:r>
+      <w:proofErr w:type="spellStart"/>
+      <w:r>
+        <w:t>bằng</w:t>
+      </w:r>
+      <w:proofErr w:type="spellEnd"/>
+      <w:r>
+        <w:t xml:space="preserve"> </w:t>
+      </w:r>
+      <w:proofErr w:type="spellStart"/>
+      <w:r>
+        <w:t>cách</w:t>
+      </w:r>
+      <w:proofErr w:type="spellEnd"/>
+      <w:r>
+        <w:t xml:space="preserve"> </w:t>
+      </w:r>
+      <w:proofErr w:type="spellStart"/>
+      <w:r>
+        <w:t>gọi</w:t>
+      </w:r>
+      <w:proofErr w:type="spellEnd"/>
+      <w:r>
+        <w:t xml:space="preserve"> </w:t>
+      </w:r>
+      <w:proofErr w:type="spellStart"/>
+      <w:r>
+        <w:t>điện</w:t>
+      </w:r>
+      <w:proofErr w:type="spellEnd"/>
+      <w:r>
+        <w:t xml:space="preserve"> </w:t>
+      </w:r>
+      <w:proofErr w:type="spellStart"/>
+      <w:r>
+        <w:t>trực</w:t>
+      </w:r>
+      <w:proofErr w:type="spellEnd"/>
+      <w:r>
+        <w:t xml:space="preserve"> </w:t>
+      </w:r>
+      <w:proofErr w:type="spellStart"/>
+      <w:r>
+        <w:t>tiếp</w:t>
+      </w:r>
+      <w:proofErr w:type="spellEnd"/>
+      <w:r>
+        <w:t xml:space="preserve"> </w:t>
+      </w:r>
+      <w:proofErr w:type="spellStart"/>
+      <w:r>
+        <w:t>yêu</w:t>
+      </w:r>
+      <w:proofErr w:type="spellEnd"/>
+      <w:r>
+        <w:t xml:space="preserve"> </w:t>
+      </w:r>
+      <w:proofErr w:type="spellStart"/>
+      <w:r>
+        <w:t>cầu</w:t>
+      </w:r>
+      <w:proofErr w:type="spellEnd"/>
+      <w:r>
+        <w:t xml:space="preserve"> </w:t>
+      </w:r>
+      <w:proofErr w:type="spellStart"/>
+      <w:r>
+        <w:t>nhân</w:t>
+      </w:r>
+      <w:proofErr w:type="spellEnd"/>
+      <w:r>
+        <w:t xml:space="preserve"> </w:t>
+      </w:r>
+      <w:proofErr w:type="spellStart"/>
+      <w:r>
+        <w:t>viên</w:t>
+      </w:r>
+      <w:proofErr w:type="spellEnd"/>
+      <w:r>
+        <w:t xml:space="preserve"> </w:t>
+      </w:r>
+      <w:proofErr w:type="spellStart"/>
+      <w:r>
+        <w:t>lập</w:t>
+      </w:r>
+      <w:proofErr w:type="spellEnd"/>
+      <w:r>
+        <w:t xml:space="preserve"> </w:t>
+      </w:r>
+      <w:proofErr w:type="spellStart"/>
+      <w:r>
+        <w:t>đơn</w:t>
+      </w:r>
+      <w:proofErr w:type="spellEnd"/>
+      <w:r>
+        <w:t xml:space="preserve"> </w:t>
+      </w:r>
+      <w:proofErr w:type="spellStart"/>
+      <w:r>
+        <w:t>hàng</w:t>
+      </w:r>
+      <w:proofErr w:type="spellEnd"/>
+      <w:r>
+        <w:t xml:space="preserve"> (</w:t>
+      </w:r>
+      <w:proofErr w:type="spellStart"/>
+      <w:r>
+        <w:t>khách</w:t>
+      </w:r>
+      <w:proofErr w:type="spellEnd"/>
+      <w:r>
+        <w:t xml:space="preserve"> </w:t>
+      </w:r>
+      <w:proofErr w:type="spellStart"/>
+      <w:r>
+        <w:t>gọi</w:t>
+      </w:r>
+      <w:proofErr w:type="spellEnd"/>
+      <w:r>
+        <w:t xml:space="preserve">) </w:t>
+      </w:r>
+      <w:proofErr w:type="spellStart"/>
+      <w:r>
+        <w:t>hoặc</w:t>
+      </w:r>
+      <w:proofErr w:type="spellEnd"/>
+      <w:r>
+        <w:t xml:space="preserve"> </w:t>
+      </w:r>
+      <w:proofErr w:type="spellStart"/>
+      <w:r>
+        <w:t>nhân</w:t>
+      </w:r>
+      <w:proofErr w:type="spellEnd"/>
+      <w:r>
+        <w:t xml:space="preserve"> </w:t>
+      </w:r>
+      <w:proofErr w:type="spellStart"/>
+      <w:r>
+        <w:t>viên</w:t>
+      </w:r>
+      <w:proofErr w:type="spellEnd"/>
+      <w:r>
+        <w:t xml:space="preserve"> </w:t>
+      </w:r>
+      <w:proofErr w:type="spellStart"/>
+      <w:r>
+        <w:t>gọi</w:t>
+      </w:r>
+      <w:proofErr w:type="spellEnd"/>
+      <w:r>
+        <w:t xml:space="preserve"> </w:t>
+      </w:r>
+      <w:proofErr w:type="spellStart"/>
+      <w:r>
+        <w:t>cho</w:t>
+      </w:r>
+      <w:proofErr w:type="spellEnd"/>
+      <w:r>
+        <w:t xml:space="preserve"> </w:t>
+      </w:r>
+      <w:proofErr w:type="spellStart"/>
+      <w:r>
+        <w:t>khách</w:t>
+      </w:r>
+      <w:proofErr w:type="spellEnd"/>
+      <w:r>
+        <w:t xml:space="preserve"> </w:t>
+      </w:r>
+      <w:proofErr w:type="spellStart"/>
+      <w:r>
+        <w:t>hàng</w:t>
+      </w:r>
+      <w:proofErr w:type="spellEnd"/>
+      <w:r>
+        <w:t xml:space="preserve"> (</w:t>
+      </w:r>
+      <w:proofErr w:type="spellStart"/>
+      <w:r>
+        <w:t>gọi</w:t>
+      </w:r>
+      <w:proofErr w:type="spellEnd"/>
+      <w:r>
+        <w:t xml:space="preserve"> </w:t>
+      </w:r>
+      <w:proofErr w:type="spellStart"/>
+      <w:r>
+        <w:t>khách</w:t>
+      </w:r>
+      <w:proofErr w:type="spellEnd"/>
+      <w:r>
+        <w:t xml:space="preserve">) </w:t>
+      </w:r>
+      <w:proofErr w:type="spellStart"/>
+      <w:r>
+        <w:t>hoặc</w:t>
+      </w:r>
+      <w:proofErr w:type="spellEnd"/>
+      <w:r>
+        <w:t xml:space="preserve"> </w:t>
+      </w:r>
+      <w:proofErr w:type="spellStart"/>
+      <w:r>
+        <w:t>nhân</w:t>
+      </w:r>
+      <w:proofErr w:type="spellEnd"/>
+      <w:r>
+        <w:t xml:space="preserve"> </w:t>
+      </w:r>
+      <w:proofErr w:type="spellStart"/>
+      <w:r>
+        <w:t>viên</w:t>
+      </w:r>
+      <w:proofErr w:type="spellEnd"/>
+      <w:r>
+        <w:t xml:space="preserve"> </w:t>
+      </w:r>
+      <w:proofErr w:type="spellStart"/>
+      <w:r>
+        <w:t>viếng</w:t>
+      </w:r>
+      <w:proofErr w:type="spellEnd"/>
+      <w:r>
+        <w:t xml:space="preserve"> </w:t>
+      </w:r>
+      <w:proofErr w:type="spellStart"/>
+      <w:r>
+        <w:t>thăm</w:t>
+      </w:r>
+      <w:proofErr w:type="spellEnd"/>
+      <w:r>
+        <w:t xml:space="preserve"> </w:t>
+      </w:r>
+      <w:proofErr w:type="spellStart"/>
+      <w:r>
+        <w:t>khách</w:t>
+      </w:r>
+      <w:proofErr w:type="spellEnd"/>
+      <w:r>
+        <w:t xml:space="preserve"> </w:t>
+      </w:r>
+      <w:proofErr w:type="spellStart"/>
+      <w:r>
+        <w:t>hàng</w:t>
+      </w:r>
+      <w:proofErr w:type="spellEnd"/>
+      <w:r>
+        <w:t xml:space="preserve"> (</w:t>
+      </w:r>
+      <w:proofErr w:type="spellStart"/>
+      <w:r>
+        <w:t>viếng</w:t>
+      </w:r>
+      <w:proofErr w:type="spellEnd"/>
+      <w:r>
+        <w:t xml:space="preserve"> </w:t>
+      </w:r>
+      <w:proofErr w:type="spellStart"/>
+      <w:r>
+        <w:t>thăm</w:t>
+      </w:r>
+      <w:proofErr w:type="spellEnd"/>
+      <w:r>
+        <w:t>).</w:t>
+      </w:r>
+    </w:p>
+    <w:p>
+      <w:pPr>
+        <w:pStyle w:val="ListParagraph"/>
+        <w:numPr>
+          <w:ilvl w:val="1"/>
+          <w:numId w:val="5"/>
+        </w:numPr>
+      </w:pPr>
+      <w:proofErr w:type="spellStart"/>
+      <w:r>
+        <w:t>Sau</w:t>
+      </w:r>
+      <w:proofErr w:type="spellEnd"/>
+      <w:r>
+        <w:t xml:space="preserve"> </w:t>
+      </w:r>
+      <w:proofErr w:type="spellStart"/>
+      <w:r>
+        <w:t>khi</w:t>
+      </w:r>
+      <w:proofErr w:type="spellEnd"/>
+      <w:r>
+        <w:t xml:space="preserve"> </w:t>
+      </w:r>
+      <w:proofErr w:type="spellStart"/>
+      <w:r>
+        <w:t>có</w:t>
+      </w:r>
+      <w:proofErr w:type="spellEnd"/>
+      <w:r>
+        <w:t xml:space="preserve"> </w:t>
+      </w:r>
+      <w:proofErr w:type="spellStart"/>
+      <w:r>
+        <w:t>thông</w:t>
+      </w:r>
+      <w:proofErr w:type="spellEnd"/>
+      <w:r>
+        <w:t xml:space="preserve"> tin </w:t>
+      </w:r>
+      <w:proofErr w:type="spellStart"/>
+      <w:r>
+        <w:t>đặt</w:t>
+      </w:r>
+      <w:proofErr w:type="spellEnd"/>
+      <w:r>
+        <w:t xml:space="preserve"> </w:t>
+      </w:r>
+      <w:proofErr w:type="spellStart"/>
+      <w:r>
+        <w:t>hàng</w:t>
+      </w:r>
+      <w:proofErr w:type="spellEnd"/>
+      <w:r>
+        <w:t xml:space="preserve">, </w:t>
+      </w:r>
+      <w:proofErr w:type="spellStart"/>
+      <w:r>
+        <w:t>nhân</w:t>
+      </w:r>
+      <w:proofErr w:type="spellEnd"/>
+      <w:r>
+        <w:t xml:space="preserve"> </w:t>
+      </w:r>
+      <w:proofErr w:type="spellStart"/>
+      <w:r>
+        <w:t>viên</w:t>
+      </w:r>
+      <w:proofErr w:type="spellEnd"/>
+      <w:r>
+        <w:t xml:space="preserve"> </w:t>
+      </w:r>
+      <w:proofErr w:type="spellStart"/>
+      <w:r>
+        <w:t>bán</w:t>
+      </w:r>
+      <w:proofErr w:type="spellEnd"/>
+      <w:r>
+        <w:t xml:space="preserve"> </w:t>
+      </w:r>
+      <w:proofErr w:type="spellStart"/>
+      <w:proofErr w:type="gramStart"/>
+      <w:r>
+        <w:t>hàng</w:t>
+      </w:r>
+      <w:proofErr w:type="spellEnd"/>
+      <w:r>
+        <w:t>(</w:t>
+      </w:r>
+      <w:proofErr w:type="spellStart"/>
+      <w:proofErr w:type="gramEnd"/>
+      <w:r>
+        <w:t>nhân</w:t>
+      </w:r>
+      <w:proofErr w:type="spellEnd"/>
+      <w:r>
+        <w:t xml:space="preserve"> </w:t>
+      </w:r>
+      <w:proofErr w:type="spellStart"/>
+      <w:r>
+        <w:t>viên</w:t>
+      </w:r>
+      <w:proofErr w:type="spellEnd"/>
+      <w:r>
+        <w:t xml:space="preserve"> </w:t>
+      </w:r>
+      <w:proofErr w:type="spellStart"/>
+      <w:r>
+        <w:t>bán</w:t>
+      </w:r>
+      <w:proofErr w:type="spellEnd"/>
+      <w:r>
+        <w:t xml:space="preserve"> </w:t>
+      </w:r>
+      <w:proofErr w:type="spellStart"/>
+      <w:r>
+        <w:t>hàng</w:t>
+      </w:r>
+      <w:proofErr w:type="spellEnd"/>
+      <w:r>
+        <w:t xml:space="preserve"> </w:t>
+      </w:r>
+      <w:proofErr w:type="spellStart"/>
+      <w:r>
+        <w:t>lưu</w:t>
+      </w:r>
+      <w:proofErr w:type="spellEnd"/>
+      <w:r>
+        <w:t xml:space="preserve"> </w:t>
+      </w:r>
+      <w:proofErr w:type="spellStart"/>
+      <w:r>
+        <w:t>động</w:t>
+      </w:r>
+      <w:proofErr w:type="spellEnd"/>
+      <w:r>
+        <w:t xml:space="preserve"> </w:t>
+      </w:r>
+      <w:proofErr w:type="spellStart"/>
+      <w:r>
+        <w:t>hoặc</w:t>
+      </w:r>
+      <w:proofErr w:type="spellEnd"/>
+      <w:r>
+        <w:t xml:space="preserve"> </w:t>
+      </w:r>
+      <w:proofErr w:type="spellStart"/>
+      <w:r>
+        <w:t>nhân</w:t>
+      </w:r>
+      <w:proofErr w:type="spellEnd"/>
+      <w:r>
+        <w:t xml:space="preserve"> </w:t>
+      </w:r>
+      <w:proofErr w:type="spellStart"/>
+      <w:r>
+        <w:t>viên</w:t>
+      </w:r>
+      <w:proofErr w:type="spellEnd"/>
+      <w:r>
+        <w:t xml:space="preserve"> </w:t>
+      </w:r>
+      <w:proofErr w:type="spellStart"/>
+      <w:r>
+        <w:t>bán</w:t>
+      </w:r>
+      <w:proofErr w:type="spellEnd"/>
+      <w:r>
+        <w:t xml:space="preserve"> </w:t>
+      </w:r>
+      <w:proofErr w:type="spellStart"/>
+      <w:r>
+        <w:t>hàng</w:t>
+      </w:r>
+      <w:proofErr w:type="spellEnd"/>
+      <w:r>
+        <w:t xml:space="preserve"> </w:t>
+      </w:r>
+      <w:proofErr w:type="spellStart"/>
+      <w:r>
+        <w:t>tại</w:t>
+      </w:r>
+      <w:proofErr w:type="spellEnd"/>
+      <w:r>
+        <w:t xml:space="preserve"> </w:t>
+      </w:r>
+      <w:proofErr w:type="spellStart"/>
+      <w:r>
+        <w:t>chỗ</w:t>
+      </w:r>
+      <w:proofErr w:type="spellEnd"/>
+      <w:r>
+        <w:t xml:space="preserve">) </w:t>
+      </w:r>
+      <w:proofErr w:type="spellStart"/>
+      <w:r>
+        <w:t>sẽ</w:t>
+      </w:r>
+      <w:proofErr w:type="spellEnd"/>
+      <w:r>
+        <w:t xml:space="preserve"> </w:t>
+      </w:r>
+      <w:proofErr w:type="spellStart"/>
+      <w:r>
+        <w:t>lập</w:t>
+      </w:r>
+      <w:proofErr w:type="spellEnd"/>
+      <w:r>
+        <w:t xml:space="preserve"> </w:t>
+      </w:r>
+      <w:proofErr w:type="spellStart"/>
+      <w:r>
+        <w:t>đơn</w:t>
+      </w:r>
+      <w:proofErr w:type="spellEnd"/>
+      <w:r>
+        <w:t xml:space="preserve"> </w:t>
+      </w:r>
+      <w:proofErr w:type="spellStart"/>
+      <w:r>
+        <w:t>hàng</w:t>
+      </w:r>
+      <w:proofErr w:type="spellEnd"/>
+      <w:r>
+        <w:t>.</w:t>
+      </w:r>
+    </w:p>
+    <w:p>
+      <w:pPr>
+        <w:pStyle w:val="ListParagraph"/>
+        <w:numPr>
+          <w:ilvl w:val="1"/>
+          <w:numId w:val="5"/>
+        </w:numPr>
+      </w:pPr>
+      <w:r>
+        <w:rPr>
+          <w:lang w:val="vi-VN"/>
+        </w:rPr>
+        <w:t>Trong trường hợp tồn kho vẫn còn nhưng tới nhiều người tạo đơn hàng cùng lúc, thì lúc đó đơn hàng vẫn được tạo. Dựa vào số lượng tồn dự kiến trên hệ thống, nhân viên sẽ báo lại cho khách hàng và để đơn hàng ở chế độ chờ.</w:t>
+      </w:r>
+    </w:p>
+    <w:p>
+      <w:pPr>
+        <w:pStyle w:val="ListParagraph"/>
+        <w:numPr>
+          <w:ilvl w:val="1"/>
+          <w:numId w:val="5"/>
+        </w:numPr>
+      </w:pPr>
+      <w:r>
+        <w:rPr>
+          <w:lang w:val="vi-VN"/>
+        </w:rPr>
+        <w:t>Khi tạo đơn hàng, ngoài đơn giá mặc định, có thể điều chỉnh giá trực tiếp(giá tại thời điểm bán) và các chi phí khác như giảm giá, thuế VAT, công nợ, khuyến mãi.</w:t>
+      </w:r>
+    </w:p>
+    <w:p>
+      <w:pPr>
+        <w:pStyle w:val="ListParagraph"/>
+        <w:numPr>
+          <w:ilvl w:val="1"/>
+          <w:numId w:val="5"/>
+        </w:numPr>
+      </w:pPr>
+      <w:r>
+        <w:rPr>
+          <w:lang w:val="vi-VN"/>
+        </w:rPr>
+        <w:t>Đơn hàng khi đã chốt, huỷ thì không sửa đổi dữ liệu.</w:t>
+      </w:r>
+    </w:p>
+    <w:p>
+      <w:pPr>
+        <w:pStyle w:val="ListParagraph"/>
+        <w:numPr>
+          <w:ilvl w:val="1"/>
+          <w:numId w:val="5"/>
+        </w:numPr>
+      </w:pPr>
+      <w:r>
+        <w:rPr>
+          <w:lang w:val="vi-VN"/>
+        </w:rPr>
+        <w:t>Đơn hàng thuộc 2 loại Van sales và Pre sales:</w:t>
+      </w:r>
+    </w:p>
+    <w:p>
+      <w:pPr>
+        <w:pStyle w:val="ListParagraph"/>
+        <w:numPr>
+          <w:ilvl w:val="2"/>
+          <w:numId w:val="5"/>
+        </w:numPr>
+      </w:pPr>
+      <w:r>
+        <w:rPr>
+          <w:lang w:val="vi-VN"/>
+        </w:rPr>
+        <w:t>Va sales là tạo đơn hàng và giao hàng tại chỗ.</w:t>
+      </w:r>
+    </w:p>
+    <w:p>
+      <w:pPr>
+        <w:pStyle w:val="ListParagraph"/>
+        <w:numPr>
+          <w:ilvl w:val="2"/>
+          <w:numId w:val="5"/>
+        </w:numPr>
+      </w:pPr>
+      <w:r>
+        <w:rPr>
+          <w:lang w:val="vi-VN"/>
+        </w:rPr>
+        <w:t>Pre  salses là tạo đơn hàng trước, giao hàng sau.</w:t>
+      </w:r>
+    </w:p>
+    <w:p>
+      <w:pPr>
+        <w:pStyle w:val="ListParagraph"/>
+        <w:numPr>
+          <w:ilvl w:val="1"/>
+          <w:numId w:val="5"/>
+        </w:numPr>
+      </w:pPr>
+      <w:r>
+        <w:rPr>
+          <w:lang w:val="vi-VN"/>
+        </w:rPr>
+        <w:t>Đơn hàng được xuất nhiều lần. Mỗi phiếu x</w:t>
+      </w:r>
+      <w:r>
+        <w:rPr>
+          <w:lang w:val="vi-VN"/>
+        </w:rPr>
+        <w:t xml:space="preserve">uất tương ứng phiếu giao hàng. </w:t>
+      </w:r>
+    </w:p>
+    <w:p>
+      <w:pPr>
+        <w:pStyle w:val="ListParagraph"/>
+        <w:numPr>
+          <w:ilvl w:val="1"/>
+          <w:numId w:val="5"/>
+        </w:numPr>
+      </w:pPr>
+      <w:r>
+        <w:rPr>
+          <w:lang w:val="vi-VN"/>
+        </w:rPr>
+        <w:t>Với những chi tiết của đơn hàng đã được lập phiếu giao hàng thì không thay đổi. Hnàg trả sẽ được tạo thành phiếu nhập.</w:t>
+      </w:r>
+      <w:r>
+        <w:rPr>
+          <w:lang w:val="vi-VN"/>
+        </w:rPr>
+        <w:t xml:space="preserve"> </w:t>
+      </w:r>
+    </w:p>
+    <w:p>
+      <w:pPr>
+        <w:ind w:left="1656"/>
+      </w:pPr>
+      <w:bookmarkStart w:id="4" w:name="_GoBack"/>
+      <w:r>
+        <w:rPr>
+          <w:noProof/>
+        </w:rPr>
+        <w:drawing>
+          <wp:inline distT="0" distB="0" distL="0" distR="0" wp14:anchorId="4FB46BC1" wp14:editId="2EE31ADC">
+            <wp:extent cx="5486400" cy="3416935"/>
+            <wp:effectExtent l="0" t="0" r="0" b="12065"/>
+            <wp:docPr id="8" name="Picture 8"/>
+            <wp:cNvGraphicFramePr>
+              <a:graphicFrameLocks xmlns:a="http://schemas.openxmlformats.org/drawingml/2006/main" noChangeAspect="1"/>
+            </wp:cNvGraphicFramePr>
+            <a:graphic xmlns:a="http://schemas.openxmlformats.org/drawingml/2006/main">
+              <a:graphicData uri="http://schemas.openxmlformats.org/drawingml/2006/picture">
+                <pic:pic xmlns:pic="http://schemas.openxmlformats.org/drawingml/2006/picture">
+                  <pic:nvPicPr>
+                    <pic:cNvPr id="0" name="Screenshot 2015-04-29 23.36.06.png"/>
+                    <pic:cNvPicPr/>
+                  </pic:nvPicPr>
+                  <pic:blipFill>
+                    <a:blip r:embed="rId10">
+                      <a:extLst>
+                        <a:ext uri="{28A0092B-C50C-407E-A947-70E740481C1C}">
+                          <a14:useLocalDpi xmlns:a14="http://schemas.microsoft.com/office/drawing/2010/main" val="0"/>
+                        </a:ext>
+                      </a:extLst>
+                    </a:blip>
+                    <a:stretch>
+                      <a:fillRect/>
+                    </a:stretch>
+                  </pic:blipFill>
+                  <pic:spPr>
+                    <a:xfrm>
+                      <a:off x="0" y="0"/>
+                      <a:ext cx="5486400" cy="3416935"/>
+                    </a:xfrm>
+                    <a:prstGeom prst="rect">
+                      <a:avLst/>
+                    </a:prstGeom>
+                  </pic:spPr>
+                </pic:pic>
+              </a:graphicData>
+            </a:graphic>
+          </wp:inline>
+        </w:drawing>
+      </w:r>
+      <w:bookmarkEnd w:id="4"/>
+    </w:p>
+    <w:p>
+      <w:pPr>
+        <w:pStyle w:val="ListParagraph"/>
+        <w:numPr>
+          <w:ilvl w:val="0"/>
+          <w:numId w:val="6"/>
+        </w:numPr>
+        <w:jc w:val="center"/>
+      </w:pPr>
+      <w:proofErr w:type="spellStart"/>
+      <w:r>
+        <w:t>Quy</w:t>
+      </w:r>
+      <w:proofErr w:type="spellEnd"/>
+      <w:r>
+        <w:t xml:space="preserve"> </w:t>
+      </w:r>
+      <w:proofErr w:type="spellStart"/>
+      <w:r>
+        <w:t>trình</w:t>
+      </w:r>
+      <w:proofErr w:type="spellEnd"/>
+      <w:r>
+        <w:t xml:space="preserve"> </w:t>
+      </w:r>
+      <w:proofErr w:type="spellStart"/>
+      <w:r>
+        <w:t>bán</w:t>
+      </w:r>
+      <w:proofErr w:type="spellEnd"/>
+      <w:r>
+        <w:t xml:space="preserve"> </w:t>
+      </w:r>
+      <w:proofErr w:type="spellStart"/>
+      <w:r>
+        <w:t>hàng</w:t>
+      </w:r>
+      <w:proofErr w:type="spellEnd"/>
+      <w:r>
+        <w:t>.</w:t>
+      </w:r>
+    </w:p>
+    <w:p>
+      <w:pPr>
+        <w:ind w:left="1656"/>
+      </w:pPr>
+    </w:p>
+    <w:p>
+      <w:pPr>
+        <w:pStyle w:val="Heading4"/>
+      </w:pPr>
+      <w:proofErr w:type="spellStart"/>
+      <w:r>
         <w:t>Quản</w:t>
       </w:r>
       <w:proofErr w:type="spellEnd"/>
@@ -1255,8 +2223,6 @@
       </w:r>
       <w:proofErr w:type="spellEnd"/>
     </w:p>
-    <w:p/>
-    <w:p/>
     <w:p/>
     <w:p/>
     <w:p/>
@@ -2135,7 +3101,7 @@
         <w:rFonts w:ascii="Wingdings" w:hAnsi="Wingdings" w:hint="default"/>
       </w:rPr>
     </w:lvl>
-    <w:lvl w:ilvl="1" w:tplc="04090003" w:tentative="1">
+    <w:lvl w:ilvl="1" w:tplc="04090003">
       <w:start w:val="1"/>
       <w:numFmt w:val="bullet"/>
       <w:lvlText w:val="o"/>
@@ -2147,7 +3113,7 @@
         <w:rFonts w:ascii="Courier New" w:hAnsi="Courier New" w:cs="Courier New" w:hint="default"/>
       </w:rPr>
     </w:lvl>
-    <w:lvl w:ilvl="2" w:tplc="04090005" w:tentative="1">
+    <w:lvl w:ilvl="2" w:tplc="04090005">
       <w:start w:val="1"/>
       <w:numFmt w:val="bullet"/>
       <w:lvlText w:val=""/>

</xml_diff>